<commit_message>
Completed. Requires another feedback
</commit_message>
<xml_diff>
--- a/EnerjiSA/Report 2/Scope and Requirement Determination.docx
+++ b/EnerjiSA/Report 2/Scope and Requirement Determination.docx
@@ -10,6 +10,8 @@
           <w:rFonts w:ascii="Arial" w:hAnsi="Arial"/>
         </w:rPr>
       </w:pPr>
+      <w:bookmarkStart w:id="0" w:name="_GoBack"/>
+      <w:bookmarkEnd w:id="0"/>
     </w:p>
     <w:p>
       <w:pPr>
@@ -50,7 +52,7 @@
           <w:noProof/>
           <w:sz w:val="36"/>
           <w:szCs w:val="36"/>
-          <w:lang w:eastAsia="tr-TR"/>
+          <w:lang w:val="tr-TR" w:eastAsia="tr-TR"/>
         </w:rPr>
         <w:drawing>
           <wp:inline distT="0" distB="0" distL="0" distR="0" wp14:anchorId="165E8F39" wp14:editId="44A9499C">
@@ -228,7 +230,6 @@
           <w:szCs w:val="36"/>
         </w:rPr>
       </w:pPr>
-      <w:proofErr w:type="spellStart"/>
       <w:r>
         <w:rPr>
           <w:b/>
@@ -236,49 +237,8 @@
           <w:sz w:val="36"/>
           <w:szCs w:val="36"/>
         </w:rPr>
-        <w:t>Dr.</w:t>
-      </w:r>
-      <w:proofErr w:type="spellEnd"/>
-      <w:r>
-        <w:rPr>
-          <w:b/>
-          <w:color w:val="00000A"/>
-          <w:sz w:val="36"/>
-          <w:szCs w:val="36"/>
-        </w:rPr>
-        <w:t xml:space="preserve"> </w:t>
-      </w:r>
-      <w:proofErr w:type="spellStart"/>
-      <w:r>
-        <w:rPr>
-          <w:b/>
-          <w:color w:val="00000A"/>
-          <w:sz w:val="36"/>
-          <w:szCs w:val="36"/>
-        </w:rPr>
-        <w:t>Ozan</w:t>
-      </w:r>
-      <w:proofErr w:type="spellEnd"/>
-      <w:r>
-        <w:rPr>
-          <w:b/>
-          <w:color w:val="00000A"/>
-          <w:sz w:val="36"/>
-          <w:szCs w:val="36"/>
-        </w:rPr>
-        <w:t xml:space="preserve"> </w:t>
-      </w:r>
-      <w:proofErr w:type="spellStart"/>
-      <w:r>
-        <w:rPr>
-          <w:b/>
-          <w:color w:val="00000A"/>
-          <w:sz w:val="36"/>
-          <w:szCs w:val="36"/>
-        </w:rPr>
-        <w:t>Keysan</w:t>
-      </w:r>
-      <w:proofErr w:type="spellEnd"/>
+        <w:t>Dr. Ozan Keysan</w:t>
+      </w:r>
     </w:p>
     <w:p>
       <w:pPr>
@@ -349,7 +309,7 @@
           <w:noProof/>
           <w:sz w:val="36"/>
           <w:szCs w:val="36"/>
-          <w:lang w:eastAsia="tr-TR"/>
+          <w:lang w:val="tr-TR" w:eastAsia="tr-TR"/>
         </w:rPr>
         <w:drawing>
           <wp:inline distT="0" distB="0" distL="0" distR="0" wp14:anchorId="2D79BF96" wp14:editId="32B7B622">
@@ -404,7 +364,7 @@
           <w:noProof/>
           <w:sz w:val="36"/>
           <w:szCs w:val="36"/>
-          <w:lang w:eastAsia="tr-TR"/>
+          <w:lang w:val="tr-TR" w:eastAsia="tr-TR"/>
         </w:rPr>
         <w:drawing>
           <wp:inline distT="0" distB="3175" distL="0" distR="6350" wp14:anchorId="4CD30B9F" wp14:editId="5771A15C">
@@ -460,7 +420,7 @@
           <w:noProof/>
           <w:sz w:val="36"/>
           <w:szCs w:val="36"/>
-          <w:lang w:eastAsia="tr-TR"/>
+          <w:lang w:val="tr-TR" w:eastAsia="tr-TR"/>
         </w:rPr>
         <w:drawing>
           <wp:inline distT="0" distB="0" distL="0" distR="0" wp14:anchorId="3D483504" wp14:editId="1626B831">
@@ -558,7 +518,7 @@
           <w:noProof/>
           <w:sz w:val="22"/>
           <w:szCs w:val="22"/>
-          <w:lang w:eastAsia="tr-TR"/>
+          <w:lang w:val="tr-TR" w:eastAsia="tr-TR"/>
         </w:rPr>
       </w:pPr>
       <w:r>
@@ -570,7 +530,7 @@
       <w:r>
         <w:fldChar w:fldCharType="separate"/>
       </w:r>
-      <w:hyperlink w:anchor="_Toc500087861" w:history="1">
+      <w:hyperlink w:anchor="_Toc500148921" w:history="1">
         <w:r>
           <w:rPr>
             <w:rStyle w:val="Hyperlink"/>
@@ -587,7 +547,7 @@
             <w:noProof/>
             <w:sz w:val="22"/>
             <w:szCs w:val="22"/>
-            <w:lang w:eastAsia="tr-TR"/>
+            <w:lang w:val="tr-TR" w:eastAsia="tr-TR"/>
           </w:rPr>
           <w:tab/>
         </w:r>
@@ -617,7 +577,7 @@
             <w:noProof/>
             <w:webHidden/>
           </w:rPr>
-          <w:instrText xml:space="preserve"> PAGEREF _Toc500087861 \h </w:instrText>
+          <w:instrText xml:space="preserve"> PAGEREF _Toc500148921 \h </w:instrText>
         </w:r>
         <w:r>
           <w:rPr>
@@ -663,10 +623,10 @@
           <w:noProof/>
           <w:sz w:val="22"/>
           <w:szCs w:val="22"/>
-          <w:lang w:eastAsia="tr-TR"/>
-        </w:rPr>
-      </w:pPr>
-      <w:hyperlink w:anchor="_Toc500087862" w:history="1">
+          <w:lang w:val="tr-TR" w:eastAsia="tr-TR"/>
+        </w:rPr>
+      </w:pPr>
+      <w:hyperlink w:anchor="_Toc500148922" w:history="1">
         <w:r>
           <w:rPr>
             <w:rStyle w:val="Hyperlink"/>
@@ -683,7 +643,7 @@
             <w:noProof/>
             <w:sz w:val="22"/>
             <w:szCs w:val="22"/>
-            <w:lang w:eastAsia="tr-TR"/>
+            <w:lang w:val="tr-TR" w:eastAsia="tr-TR"/>
           </w:rPr>
           <w:tab/>
         </w:r>
@@ -713,7 +673,7 @@
             <w:noProof/>
             <w:webHidden/>
           </w:rPr>
-          <w:instrText xml:space="preserve"> PAGEREF _Toc500087862 \h </w:instrText>
+          <w:instrText xml:space="preserve"> PAGEREF _Toc500148922 \h </w:instrText>
         </w:r>
         <w:r>
           <w:rPr>
@@ -759,10 +719,10 @@
           <w:noProof/>
           <w:sz w:val="22"/>
           <w:szCs w:val="22"/>
-          <w:lang w:eastAsia="tr-TR"/>
-        </w:rPr>
-      </w:pPr>
-      <w:hyperlink w:anchor="_Toc500087863" w:history="1">
+          <w:lang w:val="tr-TR" w:eastAsia="tr-TR"/>
+        </w:rPr>
+      </w:pPr>
+      <w:hyperlink w:anchor="_Toc500148923" w:history="1">
         <w:r>
           <w:rPr>
             <w:rStyle w:val="Hyperlink"/>
@@ -779,7 +739,7 @@
             <w:noProof/>
             <w:sz w:val="22"/>
             <w:szCs w:val="22"/>
-            <w:lang w:eastAsia="tr-TR"/>
+            <w:lang w:val="tr-TR" w:eastAsia="tr-TR"/>
           </w:rPr>
           <w:tab/>
         </w:r>
@@ -809,7 +769,7 @@
             <w:noProof/>
             <w:webHidden/>
           </w:rPr>
-          <w:instrText xml:space="preserve"> PAGEREF _Toc500087863 \h </w:instrText>
+          <w:instrText xml:space="preserve"> PAGEREF _Toc500148923 \h </w:instrText>
         </w:r>
         <w:r>
           <w:rPr>
@@ -855,10 +815,10 @@
           <w:noProof/>
           <w:sz w:val="22"/>
           <w:szCs w:val="22"/>
-          <w:lang w:eastAsia="tr-TR"/>
-        </w:rPr>
-      </w:pPr>
-      <w:hyperlink w:anchor="_Toc500087864" w:history="1">
+          <w:lang w:val="tr-TR" w:eastAsia="tr-TR"/>
+        </w:rPr>
+      </w:pPr>
+      <w:hyperlink w:anchor="_Toc500148924" w:history="1">
         <w:r>
           <w:rPr>
             <w:rStyle w:val="Hyperlink"/>
@@ -875,7 +835,7 @@
             <w:noProof/>
             <w:sz w:val="22"/>
             <w:szCs w:val="22"/>
-            <w:lang w:eastAsia="tr-TR"/>
+            <w:lang w:val="tr-TR" w:eastAsia="tr-TR"/>
           </w:rPr>
           <w:tab/>
         </w:r>
@@ -905,7 +865,7 @@
             <w:noProof/>
             <w:webHidden/>
           </w:rPr>
-          <w:instrText xml:space="preserve"> PAGEREF _Toc500087864 \h </w:instrText>
+          <w:instrText xml:space="preserve"> PAGEREF _Toc500148924 \h </w:instrText>
         </w:r>
         <w:r>
           <w:rPr>
@@ -945,14 +905,15 @@
           <w:noProof/>
           <w:sz w:val="22"/>
           <w:szCs w:val="22"/>
-          <w:lang w:eastAsia="tr-TR"/>
-        </w:rPr>
-      </w:pPr>
-      <w:hyperlink w:anchor="_Toc500087865" w:history="1">
+          <w:lang w:val="tr-TR" w:eastAsia="tr-TR"/>
+        </w:rPr>
+      </w:pPr>
+      <w:hyperlink w:anchor="_Toc500148925" w:history="1">
         <w:r>
           <w:rPr>
             <w:rStyle w:val="Hyperlink"/>
             <w:noProof/>
+            <w:lang w:val="es-ES"/>
           </w:rPr>
           <w:t>4.1</w:t>
         </w:r>
@@ -963,7 +924,7 @@
             <w:noProof/>
             <w:sz w:val="22"/>
             <w:szCs w:val="22"/>
-            <w:lang w:eastAsia="tr-TR"/>
+            <w:lang w:val="tr-TR" w:eastAsia="tr-TR"/>
           </w:rPr>
           <w:tab/>
         </w:r>
@@ -993,7 +954,7 @@
             <w:noProof/>
             <w:webHidden/>
           </w:rPr>
-          <w:instrText xml:space="preserve"> PAGEREF _Toc500087865 \h </w:instrText>
+          <w:instrText xml:space="preserve"> PAGEREF _Toc500148925 \h </w:instrText>
         </w:r>
         <w:r>
           <w:rPr>
@@ -1013,7 +974,7 @@
             <w:noProof/>
             <w:webHidden/>
           </w:rPr>
-          <w:t>8</w:t>
+          <w:t>9</w:t>
         </w:r>
         <w:r>
           <w:rPr>
@@ -1033,14 +994,15 @@
           <w:noProof/>
           <w:sz w:val="22"/>
           <w:szCs w:val="22"/>
-          <w:lang w:eastAsia="tr-TR"/>
-        </w:rPr>
-      </w:pPr>
-      <w:hyperlink w:anchor="_Toc500087866" w:history="1">
+          <w:lang w:val="tr-TR" w:eastAsia="tr-TR"/>
+        </w:rPr>
+      </w:pPr>
+      <w:hyperlink w:anchor="_Toc500148926" w:history="1">
         <w:r>
           <w:rPr>
             <w:rStyle w:val="Hyperlink"/>
             <w:noProof/>
+            <w:lang w:val="es-ES"/>
           </w:rPr>
           <w:t>4.2</w:t>
         </w:r>
@@ -1051,7 +1013,7 @@
             <w:noProof/>
             <w:sz w:val="22"/>
             <w:szCs w:val="22"/>
-            <w:lang w:eastAsia="tr-TR"/>
+            <w:lang w:val="tr-TR" w:eastAsia="tr-TR"/>
           </w:rPr>
           <w:tab/>
         </w:r>
@@ -1081,7 +1043,7 @@
             <w:noProof/>
             <w:webHidden/>
           </w:rPr>
-          <w:instrText xml:space="preserve"> PAGEREF _Toc500087866 \h </w:instrText>
+          <w:instrText xml:space="preserve"> PAGEREF _Toc500148926 \h </w:instrText>
         </w:r>
         <w:r>
           <w:rPr>
@@ -1101,7 +1063,7 @@
             <w:noProof/>
             <w:webHidden/>
           </w:rPr>
-          <w:t>8</w:t>
+          <w:t>9</w:t>
         </w:r>
         <w:r>
           <w:rPr>
@@ -1121,14 +1083,15 @@
           <w:noProof/>
           <w:sz w:val="22"/>
           <w:szCs w:val="22"/>
-          <w:lang w:eastAsia="tr-TR"/>
-        </w:rPr>
-      </w:pPr>
-      <w:hyperlink w:anchor="_Toc500087867" w:history="1">
+          <w:lang w:val="tr-TR" w:eastAsia="tr-TR"/>
+        </w:rPr>
+      </w:pPr>
+      <w:hyperlink w:anchor="_Toc500148927" w:history="1">
         <w:r>
           <w:rPr>
             <w:rStyle w:val="Hyperlink"/>
             <w:noProof/>
+            <w:lang w:val="es-ES"/>
           </w:rPr>
           <w:t>4.3</w:t>
         </w:r>
@@ -1139,7 +1102,7 @@
             <w:noProof/>
             <w:sz w:val="22"/>
             <w:szCs w:val="22"/>
-            <w:lang w:eastAsia="tr-TR"/>
+            <w:lang w:val="tr-TR" w:eastAsia="tr-TR"/>
           </w:rPr>
           <w:tab/>
         </w:r>
@@ -1169,7 +1132,7 @@
             <w:noProof/>
             <w:webHidden/>
           </w:rPr>
-          <w:instrText xml:space="preserve"> PAGEREF _Toc500087867 \h </w:instrText>
+          <w:instrText xml:space="preserve"> PAGEREF _Toc500148927 \h </w:instrText>
         </w:r>
         <w:r>
           <w:rPr>
@@ -1189,7 +1152,7 @@
             <w:noProof/>
             <w:webHidden/>
           </w:rPr>
-          <w:t>8</w:t>
+          <w:t>9</w:t>
         </w:r>
         <w:r>
           <w:rPr>
@@ -1209,14 +1172,15 @@
           <w:noProof/>
           <w:sz w:val="22"/>
           <w:szCs w:val="22"/>
-          <w:lang w:eastAsia="tr-TR"/>
-        </w:rPr>
-      </w:pPr>
-      <w:hyperlink w:anchor="_Toc500087868" w:history="1">
+          <w:lang w:val="tr-TR" w:eastAsia="tr-TR"/>
+        </w:rPr>
+      </w:pPr>
+      <w:hyperlink w:anchor="_Toc500148928" w:history="1">
         <w:r>
           <w:rPr>
             <w:rStyle w:val="Hyperlink"/>
             <w:noProof/>
+            <w:lang w:val="es-ES"/>
           </w:rPr>
           <w:t>4.4</w:t>
         </w:r>
@@ -1227,7 +1191,7 @@
             <w:noProof/>
             <w:sz w:val="22"/>
             <w:szCs w:val="22"/>
-            <w:lang w:eastAsia="tr-TR"/>
+            <w:lang w:val="tr-TR" w:eastAsia="tr-TR"/>
           </w:rPr>
           <w:tab/>
         </w:r>
@@ -1257,7 +1221,7 @@
             <w:noProof/>
             <w:webHidden/>
           </w:rPr>
-          <w:instrText xml:space="preserve"> PAGEREF _Toc500087868 \h </w:instrText>
+          <w:instrText xml:space="preserve"> PAGEREF _Toc500148928 \h </w:instrText>
         </w:r>
         <w:r>
           <w:rPr>
@@ -1277,7 +1241,7 @@
             <w:noProof/>
             <w:webHidden/>
           </w:rPr>
-          <w:t>8</w:t>
+          <w:t>9</w:t>
         </w:r>
         <w:r>
           <w:rPr>
@@ -1297,14 +1261,15 @@
           <w:noProof/>
           <w:sz w:val="22"/>
           <w:szCs w:val="22"/>
-          <w:lang w:eastAsia="tr-TR"/>
-        </w:rPr>
-      </w:pPr>
-      <w:hyperlink w:anchor="_Toc500087869" w:history="1">
+          <w:lang w:val="tr-TR" w:eastAsia="tr-TR"/>
+        </w:rPr>
+      </w:pPr>
+      <w:hyperlink w:anchor="_Toc500148929" w:history="1">
         <w:r>
           <w:rPr>
             <w:rStyle w:val="Hyperlink"/>
             <w:noProof/>
+            <w:lang w:val="es-ES"/>
           </w:rPr>
           <w:t>4.5</w:t>
         </w:r>
@@ -1315,7 +1280,7 @@
             <w:noProof/>
             <w:sz w:val="22"/>
             <w:szCs w:val="22"/>
-            <w:lang w:eastAsia="tr-TR"/>
+            <w:lang w:val="tr-TR" w:eastAsia="tr-TR"/>
           </w:rPr>
           <w:tab/>
         </w:r>
@@ -1345,7 +1310,7 @@
             <w:noProof/>
             <w:webHidden/>
           </w:rPr>
-          <w:instrText xml:space="preserve"> PAGEREF _Toc500087869 \h </w:instrText>
+          <w:instrText xml:space="preserve"> PAGEREF _Toc500148929 \h </w:instrText>
         </w:r>
         <w:r>
           <w:rPr>
@@ -1391,10 +1356,10 @@
           <w:noProof/>
           <w:sz w:val="22"/>
           <w:szCs w:val="22"/>
-          <w:lang w:eastAsia="tr-TR"/>
-        </w:rPr>
-      </w:pPr>
-      <w:hyperlink w:anchor="_Toc500087870" w:history="1">
+          <w:lang w:val="tr-TR" w:eastAsia="tr-TR"/>
+        </w:rPr>
+      </w:pPr>
+      <w:hyperlink w:anchor="_Toc500148930" w:history="1">
         <w:r>
           <w:rPr>
             <w:rStyle w:val="Hyperlink"/>
@@ -1411,7 +1376,7 @@
             <w:noProof/>
             <w:sz w:val="22"/>
             <w:szCs w:val="22"/>
-            <w:lang w:eastAsia="tr-TR"/>
+            <w:lang w:val="tr-TR" w:eastAsia="tr-TR"/>
           </w:rPr>
           <w:tab/>
         </w:r>
@@ -1441,7 +1406,7 @@
             <w:noProof/>
             <w:webHidden/>
           </w:rPr>
-          <w:instrText xml:space="preserve"> PAGEREF _Toc500087870 \h </w:instrText>
+          <w:instrText xml:space="preserve"> PAGEREF _Toc500148930 \h </w:instrText>
         </w:r>
         <w:r>
           <w:rPr>
@@ -1487,10 +1452,10 @@
           <w:noProof/>
           <w:sz w:val="22"/>
           <w:szCs w:val="22"/>
-          <w:lang w:eastAsia="tr-TR"/>
-        </w:rPr>
-      </w:pPr>
-      <w:hyperlink w:anchor="_Toc500087871" w:history="1">
+          <w:lang w:val="tr-TR" w:eastAsia="tr-TR"/>
+        </w:rPr>
+      </w:pPr>
+      <w:hyperlink w:anchor="_Toc500148931" w:history="1">
         <w:r>
           <w:rPr>
             <w:rStyle w:val="Hyperlink"/>
@@ -1507,7 +1472,7 @@
             <w:noProof/>
             <w:sz w:val="22"/>
             <w:szCs w:val="22"/>
-            <w:lang w:eastAsia="tr-TR"/>
+            <w:lang w:val="tr-TR" w:eastAsia="tr-TR"/>
           </w:rPr>
           <w:tab/>
         </w:r>
@@ -1537,7 +1502,7 @@
             <w:noProof/>
             <w:webHidden/>
           </w:rPr>
-          <w:instrText xml:space="preserve"> PAGEREF _Toc500087871 \h </w:instrText>
+          <w:instrText xml:space="preserve"> PAGEREF _Toc500148931 \h </w:instrText>
         </w:r>
         <w:r>
           <w:rPr>
@@ -1583,10 +1548,10 @@
           <w:noProof/>
           <w:sz w:val="22"/>
           <w:szCs w:val="22"/>
-          <w:lang w:eastAsia="tr-TR"/>
-        </w:rPr>
-      </w:pPr>
-      <w:hyperlink w:anchor="_Toc500087872" w:history="1">
+          <w:lang w:val="tr-TR" w:eastAsia="tr-TR"/>
+        </w:rPr>
+      </w:pPr>
+      <w:hyperlink w:anchor="_Toc500148932" w:history="1">
         <w:r>
           <w:rPr>
             <w:rStyle w:val="Hyperlink"/>
@@ -1603,7 +1568,7 @@
             <w:noProof/>
             <w:sz w:val="22"/>
             <w:szCs w:val="22"/>
-            <w:lang w:eastAsia="tr-TR"/>
+            <w:lang w:val="tr-TR" w:eastAsia="tr-TR"/>
           </w:rPr>
           <w:tab/>
         </w:r>
@@ -1633,7 +1598,7 @@
             <w:noProof/>
             <w:webHidden/>
           </w:rPr>
-          <w:instrText xml:space="preserve"> PAGEREF _Toc500087872 \h </w:instrText>
+          <w:instrText xml:space="preserve"> PAGEREF _Toc500148932 \h </w:instrText>
         </w:r>
         <w:r>
           <w:rPr>
@@ -1679,10 +1644,10 @@
           <w:noProof/>
           <w:sz w:val="22"/>
           <w:szCs w:val="22"/>
-          <w:lang w:eastAsia="tr-TR"/>
-        </w:rPr>
-      </w:pPr>
-      <w:hyperlink w:anchor="_Toc500087873" w:history="1">
+          <w:lang w:val="tr-TR" w:eastAsia="tr-TR"/>
+        </w:rPr>
+      </w:pPr>
+      <w:hyperlink w:anchor="_Toc500148933" w:history="1">
         <w:r>
           <w:rPr>
             <w:rStyle w:val="Hyperlink"/>
@@ -1699,7 +1664,7 @@
             <w:noProof/>
             <w:sz w:val="22"/>
             <w:szCs w:val="22"/>
-            <w:lang w:eastAsia="tr-TR"/>
+            <w:lang w:val="tr-TR" w:eastAsia="tr-TR"/>
           </w:rPr>
           <w:tab/>
         </w:r>
@@ -1729,7 +1694,7 @@
             <w:noProof/>
             <w:webHidden/>
           </w:rPr>
-          <w:instrText xml:space="preserve"> PAGEREF _Toc500087873 \h </w:instrText>
+          <w:instrText xml:space="preserve"> PAGEREF _Toc500148933 \h </w:instrText>
         </w:r>
         <w:r>
           <w:rPr>
@@ -1788,12 +1753,12 @@
       <w:pPr>
         <w:pStyle w:val="Heading1"/>
       </w:pPr>
-      <w:bookmarkStart w:id="0" w:name="_Toc500087861"/>
+      <w:bookmarkStart w:id="1" w:name="_Toc500148921"/>
       <w:r>
         <w:lastRenderedPageBreak/>
         <w:t>Introduction</w:t>
       </w:r>
-      <w:bookmarkEnd w:id="0"/>
+      <w:bookmarkEnd w:id="1"/>
       <w:r>
         <w:t xml:space="preserve"> </w:t>
       </w:r>
@@ -1888,21 +1853,7 @@
         <w:rPr>
           <w:sz w:val="24"/>
         </w:rPr>
-        <w:t xml:space="preserve">Therefore, it is possible to emulate synchronous generator </w:t>
-      </w:r>
-      <w:proofErr w:type="spellStart"/>
-      <w:r>
-        <w:rPr>
-          <w:sz w:val="24"/>
-        </w:rPr>
-        <w:t>behavior</w:t>
-      </w:r>
-      <w:proofErr w:type="spellEnd"/>
-      <w:r>
-        <w:rPr>
-          <w:sz w:val="24"/>
-        </w:rPr>
-        <w:t xml:space="preserve"> in such </w:t>
+        <w:t xml:space="preserve">Therefore, it is possible to emulate synchronous generator behavior in such </w:t>
       </w:r>
       <w:r>
         <w:rPr>
@@ -1951,10 +1902,10 @@
             <v:path o:extrusionok="f" gradientshapeok="t" o:connecttype="rect"/>
             <o:lock v:ext="edit" aspectratio="t"/>
           </v:shapetype>
-          <v:shape id="_x0000_i1025" type="#_x0000_t75" style="width:357.75pt;height:132.75pt" o:ole="">
+          <v:shape id="_x0000_i1025" type="#_x0000_t75" style="width:357.5pt;height:133.35pt" o:ole="">
             <v:imagedata r:id="rId14" o:title=""/>
           </v:shape>
-          <o:OLEObject Type="Embed" ProgID="Visio.Drawing.15" ShapeID="_x0000_i1025" DrawAspect="Content" ObjectID="_1573829780" r:id="rId15"/>
+          <o:OLEObject Type="Embed" ProgID="Visio.Drawing.15" ShapeID="_x0000_i1025" DrawAspect="Content" ObjectID="_1573890793" r:id="rId15"/>
         </w:object>
       </w:r>
     </w:p>
@@ -2113,7 +2064,7 @@
       <w:pPr>
         <w:pStyle w:val="Heading1"/>
       </w:pPr>
-      <w:bookmarkStart w:id="1" w:name="_Toc500087862"/>
+      <w:bookmarkStart w:id="2" w:name="_Toc500148922"/>
       <w:r>
         <w:lastRenderedPageBreak/>
         <w:t>S</w:t>
@@ -2121,7 +2072,7 @@
       <w:r>
         <w:t>cope</w:t>
       </w:r>
-      <w:bookmarkEnd w:id="1"/>
+      <w:bookmarkEnd w:id="2"/>
     </w:p>
     <w:p>
       <w:pPr>
@@ -2240,7 +2191,7 @@
         <w:rPr>
           <w:noProof/>
           <w:sz w:val="24"/>
-          <w:lang w:eastAsia="tr-TR"/>
+          <w:lang w:val="tr-TR" w:eastAsia="tr-TR"/>
         </w:rPr>
         <w:drawing>
           <wp:inline distT="0" distB="0" distL="0" distR="0" wp14:anchorId="7EEDEFAF" wp14:editId="091112D9">
@@ -2329,8 +2280,8 @@
       <w:pPr>
         <w:pStyle w:val="Heading1"/>
       </w:pPr>
-      <w:bookmarkStart w:id="2" w:name="_Toc498007008"/>
-      <w:bookmarkStart w:id="3" w:name="_Toc500087863"/>
+      <w:bookmarkStart w:id="3" w:name="_Toc498007008"/>
+      <w:bookmarkStart w:id="4" w:name="_Toc500148923"/>
       <w:r>
         <w:lastRenderedPageBreak/>
         <w:t>C</w:t>
@@ -2344,8 +2295,8 @@
       <w:r>
         <w:t xml:space="preserve"> turbınes</w:t>
       </w:r>
-      <w:bookmarkEnd w:id="2"/>
       <w:bookmarkEnd w:id="3"/>
+      <w:bookmarkEnd w:id="4"/>
     </w:p>
     <w:p>
       <w:pPr>
@@ -2372,7 +2323,7 @@
         <w:rPr>
           <w:noProof/>
           <w:sz w:val="24"/>
-          <w:lang w:eastAsia="tr-TR"/>
+          <w:lang w:val="tr-TR" w:eastAsia="tr-TR"/>
         </w:rPr>
         <w:drawing>
           <wp:inline distT="0" distB="0" distL="0" distR="0" wp14:anchorId="426C87A6" wp14:editId="589CB8EE">
@@ -2472,11 +2423,7 @@
         <w:jc w:val="both"/>
       </w:pPr>
       <w:r>
-        <w:t xml:space="preserve">The aerodynamic power captured from wind depends on the wind speed, pitch angle and the rotational speed. The term power coefficient, </w:t>
-      </w:r>
-      <w:proofErr w:type="spellStart"/>
-      <w:r>
-        <w:t>C</w:t>
+        <w:t>The aerodynamic power captured from wind depends on the wind speed, pitch angle and the rotational speed. The term power coefficient, C</w:t>
       </w:r>
       <w:r>
         <w:rPr>
@@ -2484,16 +2431,11 @@
         </w:rPr>
         <w:t>p</w:t>
       </w:r>
-      <w:proofErr w:type="spellEnd"/>
       <w:r>
         <w:t xml:space="preserve"> is the aerodynamic efficiency of the operating point of the wind turbine. Therefore, the responsibility of pitch controller and generator side controller is to maintain the maximum efficiency. </w:t>
       </w:r>
       <w:r>
-        <w:t xml:space="preserve">The variation of power coefficient, </w:t>
-      </w:r>
-      <w:proofErr w:type="spellStart"/>
-      <w:r>
-        <w:t>C</w:t>
+        <w:t>The variation of power coefficient, C</w:t>
       </w:r>
       <w:r>
         <w:rPr>
@@ -2501,15 +2443,12 @@
         </w:rPr>
         <w:t>p</w:t>
       </w:r>
-      <w:proofErr w:type="spellEnd"/>
       <w:r>
         <w:t xml:space="preserve">, is given in Figure </w:t>
       </w:r>
       <w:r>
         <w:t>4</w:t>
       </w:r>
-      <w:bookmarkStart w:id="4" w:name="_GoBack"/>
-      <w:bookmarkEnd w:id="4"/>
       <w:r>
         <w:t xml:space="preserve">. </w:t>
       </w:r>
@@ -2645,12 +2584,12 @@
       <w:r>
         <w:rPr>
           <w:noProof/>
-          <w:lang w:eastAsia="tr-TR"/>
+          <w:lang w:val="tr-TR" w:eastAsia="tr-TR"/>
         </w:rPr>
         <mc:AlternateContent>
           <mc:Choice Requires="wpc">
             <w:drawing>
-              <wp:inline distT="0" distB="0" distL="0" distR="0" wp14:anchorId="1F11DE9B" wp14:editId="0B959EBA">
+              <wp:inline distT="0" distB="0" distL="0" distR="0" wp14:anchorId="28026B02" wp14:editId="7FCFF78D">
                 <wp:extent cx="5800251" cy="2657475"/>
                 <wp:effectExtent l="0" t="0" r="0" b="0"/>
                 <wp:docPr id="10" name="Canvas 10"/>
@@ -2814,7 +2753,7 @@
           </mc:Choice>
           <mc:Fallback>
             <w:pict>
-              <v:group w14:anchorId="1F11DE9B" id="Canvas 10" o:spid="_x0000_s1026" editas="canvas" style="width:456.7pt;height:209.25pt;mso-position-horizontal-relative:char;mso-position-vertical-relative:line" coordsize="58000,26574" o:gfxdata="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">
+              <v:group w14:anchorId="28026B02" id="Canvas 10" o:spid="_x0000_s1026" editas="canvas" style="width:456.7pt;height:209.25pt;mso-position-horizontal-relative:char;mso-position-vertical-relative:line" coordsize="58000,26574" o:gfxdata="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">
                 <v:shape id="_x0000_s1027" type="#_x0000_t75" style="position:absolute;width:58000;height:26574;visibility:visible;mso-wrap-style:square">
                   <v:fill o:detectmouseclick="t"/>
                   <v:path o:connecttype="none"/>
@@ -2964,10 +2903,10 @@
       </w:pPr>
       <w:r>
         <w:object w:dxaOrig="11911" w:dyaOrig="6765">
-          <v:shape id="_x0000_i1026" type="#_x0000_t75" style="width:451.5pt;height:255.75pt" o:ole="">
+          <v:shape id="_x0000_i1026" type="#_x0000_t75" style="width:451.4pt;height:255.45pt" o:ole="">
             <v:imagedata r:id="rId22" o:title=""/>
           </v:shape>
-          <o:OLEObject Type="Embed" ProgID="Visio.Drawing.15" ShapeID="_x0000_i1026" DrawAspect="Content" ObjectID="_1573829781" r:id="rId23"/>
+          <o:OLEObject Type="Embed" ProgID="Visio.Drawing.15" ShapeID="_x0000_i1026" DrawAspect="Content" ObjectID="_1573890794" r:id="rId23"/>
         </w:object>
       </w:r>
     </w:p>
@@ -3056,10 +2995,10 @@
       </w:pPr>
       <w:r>
         <w:object w:dxaOrig="11940" w:dyaOrig="6510">
-          <v:shape id="_x0000_i1027" type="#_x0000_t75" style="width:462pt;height:253.5pt" o:ole="">
+          <v:shape id="_x0000_i1027" type="#_x0000_t75" style="width:462.05pt;height:253.55pt" o:ole="">
             <v:imagedata r:id="rId24" o:title=""/>
           </v:shape>
-          <o:OLEObject Type="Embed" ProgID="Visio.Drawing.15" ShapeID="_x0000_i1027" DrawAspect="Content" ObjectID="_1573829782" r:id="rId25"/>
+          <o:OLEObject Type="Embed" ProgID="Visio.Drawing.15" ShapeID="_x0000_i1027" DrawAspect="Content" ObjectID="_1573890795" r:id="rId25"/>
         </w:object>
       </w:r>
     </w:p>
@@ -3117,7 +3056,7 @@
       <w:pPr>
         <w:pStyle w:val="Heading1"/>
       </w:pPr>
-      <w:bookmarkStart w:id="5" w:name="_Toc500087864"/>
+      <w:bookmarkStart w:id="5" w:name="_Toc500148924"/>
       <w:r>
         <w:lastRenderedPageBreak/>
         <w:t>Wınd turbıne propertıes</w:t>
@@ -3127,15 +3066,19 @@
     <w:p>
       <w:pPr>
         <w:pStyle w:val="BodyText"/>
+        <w:spacing w:after="240"/>
+      </w:pPr>
+      <w:r>
         <w:rPr>
           <w:sz w:val="24"/>
         </w:rPr>
-      </w:pPr>
+        <w:t xml:space="preserve">BARES is a Wind Farm located in Balıkesir with 52 Wind Turbines of 142.5 MW. Each turbine has a power rating of 2.75 MW. Turbine is manufactured by General Electric and its model is GE 2.75-103. </w:t>
+      </w:r>
       <w:r>
         <w:rPr>
           <w:sz w:val="24"/>
         </w:rPr>
-        <w:t xml:space="preserve">BARES is a Wind Farm located in Balıkesir with 52 Wind Turbines of 142.5 MW. Each turbine has a power rating of 2.75 MW. Turbine is manufactured by General Electric and its model is GE 2.75-103. </w:t>
+        <w:t xml:space="preserve">Wind farm is connected to 154 kV network with two 80/110 MVA transformers.  </w:t>
       </w:r>
       <w:r>
         <w:rPr>
@@ -3147,29 +3090,130 @@
         <w:rPr>
           <w:sz w:val="24"/>
         </w:rPr>
-        <w:t xml:space="preserve">One of the measurements are placed in a turbine. Others are placed in 33 kV and 154 kV </w:t>
-      </w:r>
-      <w:proofErr w:type="spellStart"/>
+        <w:t>One of the measurements are placed in a turbine</w:t>
+      </w:r>
       <w:r>
         <w:rPr>
           <w:sz w:val="24"/>
         </w:rPr>
-        <w:t>busbars</w:t>
-      </w:r>
-      <w:proofErr w:type="spellEnd"/>
+        <w:t xml:space="preserve"> output</w:t>
+      </w:r>
       <w:r>
         <w:rPr>
           <w:sz w:val="24"/>
         </w:rPr>
-        <w:t xml:space="preserve">. </w:t>
+        <w:t xml:space="preserve">. Others are placed in 33 kV and 154 kV busbars. </w:t>
+      </w:r>
+    </w:p>
+    <w:p>
+      <w:pPr>
+        <w:keepNext/>
+        <w:spacing w:after="160" w:line="259" w:lineRule="auto"/>
+        <w:jc w:val="center"/>
+      </w:pPr>
+      <w:r>
+        <w:rPr>
+          <w:noProof/>
+          <w:lang w:val="tr-TR" w:eastAsia="tr-TR"/>
+        </w:rPr>
+        <w:drawing>
+          <wp:inline distT="0" distB="0" distL="0" distR="0" wp14:anchorId="1485C798" wp14:editId="6B46CED5">
+            <wp:extent cx="5759450" cy="3841115"/>
+            <wp:effectExtent l="0" t="0" r="0" b="6985"/>
+            <wp:docPr id="18" name="Picture 18"/>
+            <wp:cNvGraphicFramePr>
+              <a:graphicFrameLocks xmlns:a="http://schemas.openxmlformats.org/drawingml/2006/main" noChangeAspect="1"/>
+            </wp:cNvGraphicFramePr>
+            <a:graphic xmlns:a="http://schemas.openxmlformats.org/drawingml/2006/main">
+              <a:graphicData uri="http://schemas.openxmlformats.org/drawingml/2006/picture">
+                <pic:pic xmlns:pic="http://schemas.openxmlformats.org/drawingml/2006/picture">
+                  <pic:nvPicPr>
+                    <pic:cNvPr id="18" name="turbine-general-electric_ge-2.75-103 (3).jpg"/>
+                    <pic:cNvPicPr/>
+                  </pic:nvPicPr>
+                  <pic:blipFill>
+                    <a:blip r:embed="rId26">
+                      <a:extLst>
+                        <a:ext uri="{28A0092B-C50C-407E-A947-70E740481C1C}">
+                          <a14:useLocalDpi xmlns:a14="http://schemas.microsoft.com/office/drawing/2010/main" val="0"/>
+                        </a:ext>
+                      </a:extLst>
+                    </a:blip>
+                    <a:stretch>
+                      <a:fillRect/>
+                    </a:stretch>
+                  </pic:blipFill>
+                  <pic:spPr>
+                    <a:xfrm>
+                      <a:off x="0" y="0"/>
+                      <a:ext cx="5759450" cy="3841115"/>
+                    </a:xfrm>
+                    <a:prstGeom prst="rect">
+                      <a:avLst/>
+                    </a:prstGeom>
+                  </pic:spPr>
+                </pic:pic>
+              </a:graphicData>
+            </a:graphic>
+          </wp:inline>
+        </w:drawing>
+      </w:r>
+    </w:p>
+    <w:p>
+      <w:pPr>
+        <w:pStyle w:val="Caption"/>
+        <w:jc w:val="center"/>
+      </w:pPr>
+      <w:r>
+        <w:t xml:space="preserve">Figure </w:t>
+      </w:r>
+      <w:r>
+        <w:fldChar w:fldCharType="begin"/>
+      </w:r>
+      <w:r>
+        <w:instrText xml:space="preserve"> SEQ Figure \* ARABIC </w:instrText>
+      </w:r>
+      <w:r>
+        <w:fldChar w:fldCharType="separate"/>
+      </w:r>
+      <w:r>
+        <w:rPr>
+          <w:noProof/>
+        </w:rPr>
+        <w:t>7</w:t>
+      </w:r>
+      <w:r>
+        <w:fldChar w:fldCharType="end"/>
+      </w:r>
+      <w:r>
+        <w:t>:</w:t>
+      </w:r>
+      <w:r>
+        <w:t>GE 2.75 Wind Turbine</w:t>
+      </w:r>
+    </w:p>
+    <w:p>
+      <w:pPr>
+        <w:spacing w:after="160" w:line="259" w:lineRule="auto"/>
+        <w:rPr>
+          <w:i/>
+          <w:iCs/>
+          <w:color w:val="44546A" w:themeColor="text2"/>
+          <w:sz w:val="18"/>
+          <w:szCs w:val="18"/>
+        </w:rPr>
+      </w:pPr>
+      <w:r>
+        <w:br w:type="page"/>
       </w:r>
     </w:p>
     <w:p>
       <w:pPr>
         <w:pStyle w:val="Heading2"/>
       </w:pPr>
-      <w:bookmarkStart w:id="6" w:name="_Toc500087865"/>
-      <w:r>
+      <w:bookmarkStart w:id="6" w:name="_Toc500148925"/>
+      <w:r>
+        <w:lastRenderedPageBreak/>
         <w:t>A</w:t>
       </w:r>
       <w:r>
@@ -3463,7 +3507,7 @@
       <w:pPr>
         <w:pStyle w:val="Heading2"/>
       </w:pPr>
-      <w:bookmarkStart w:id="7" w:name="_Toc500087866"/>
+      <w:bookmarkStart w:id="7" w:name="_Toc500148926"/>
       <w:r>
         <w:t>M</w:t>
       </w:r>
@@ -3649,6 +3693,12 @@
                 <w:sz w:val="24"/>
               </w:rPr>
             </w:pPr>
+            <w:r>
+              <w:rPr>
+                <w:sz w:val="24"/>
+              </w:rPr>
+              <w:t>To be obtained later</w:t>
+            </w:r>
           </w:p>
         </w:tc>
         <w:tc>
@@ -3718,6 +3768,12 @@
                 <w:sz w:val="24"/>
               </w:rPr>
             </w:pPr>
+            <w:r>
+              <w:rPr>
+                <w:sz w:val="24"/>
+              </w:rPr>
+              <w:t>To be obtained later</w:t>
+            </w:r>
           </w:p>
         </w:tc>
         <w:tc>
@@ -3744,14 +3800,9 @@
     </w:tbl>
     <w:p>
       <w:pPr>
-        <w:pStyle w:val="BodyText"/>
-      </w:pPr>
-    </w:p>
-    <w:p>
-      <w:pPr>
         <w:pStyle w:val="Heading2"/>
       </w:pPr>
-      <w:bookmarkStart w:id="8" w:name="_Toc500087867"/>
+      <w:bookmarkStart w:id="8" w:name="_Toc500148927"/>
       <w:r>
         <w:t>P</w:t>
       </w:r>
@@ -3999,6 +4050,12 @@
                 <w:sz w:val="24"/>
               </w:rPr>
             </w:pPr>
+            <w:r>
+              <w:rPr>
+                <w:sz w:val="24"/>
+              </w:rPr>
+              <w:t>To be obtained later</w:t>
+            </w:r>
           </w:p>
         </w:tc>
         <w:tc>
@@ -4130,6 +4187,12 @@
                 <w:sz w:val="24"/>
               </w:rPr>
             </w:pPr>
+            <w:r>
+              <w:rPr>
+                <w:sz w:val="24"/>
+              </w:rPr>
+              <w:t>To be obtained later</w:t>
+            </w:r>
           </w:p>
         </w:tc>
         <w:tc>
@@ -4186,6 +4249,12 @@
                 <w:sz w:val="24"/>
               </w:rPr>
             </w:pPr>
+            <w:r>
+              <w:rPr>
+                <w:sz w:val="24"/>
+              </w:rPr>
+              <w:t>To be obtained later</w:t>
+            </w:r>
           </w:p>
         </w:tc>
         <w:tc>
@@ -4242,6 +4311,12 @@
                 <w:sz w:val="24"/>
               </w:rPr>
             </w:pPr>
+            <w:r>
+              <w:rPr>
+                <w:sz w:val="24"/>
+              </w:rPr>
+              <w:t>To be obtained later</w:t>
+            </w:r>
           </w:p>
         </w:tc>
         <w:tc>
@@ -4270,7 +4345,7 @@
       <w:pPr>
         <w:pStyle w:val="Heading2"/>
       </w:pPr>
-      <w:bookmarkStart w:id="9" w:name="_Toc500087868"/>
+      <w:bookmarkStart w:id="9" w:name="_Toc500148928"/>
       <w:r>
         <w:t>Back</w:t>
       </w:r>
@@ -4395,6 +4470,12 @@
                 <w:sz w:val="24"/>
               </w:rPr>
             </w:pPr>
+            <w:r>
+              <w:rPr>
+                <w:sz w:val="24"/>
+              </w:rPr>
+              <w:t>To be obtained later</w:t>
+            </w:r>
           </w:p>
         </w:tc>
         <w:tc>
@@ -4454,6 +4535,12 @@
                 <w:sz w:val="24"/>
               </w:rPr>
             </w:pPr>
+            <w:r>
+              <w:rPr>
+                <w:sz w:val="24"/>
+              </w:rPr>
+              <w:t>To be obtained later</w:t>
+            </w:r>
           </w:p>
         </w:tc>
         <w:tc>
@@ -4594,14 +4681,12 @@
                 <w:sz w:val="24"/>
               </w:rPr>
             </w:pPr>
-            <w:proofErr w:type="spellStart"/>
             <w:r>
               <w:rPr>
                 <w:sz w:val="24"/>
               </w:rPr>
               <w:t>μF</w:t>
             </w:r>
-            <w:proofErr w:type="spellEnd"/>
           </w:p>
         </w:tc>
       </w:tr>
@@ -4622,7 +4707,7 @@
               <w:rPr>
                 <w:sz w:val="24"/>
               </w:rPr>
-              <w:t>IGBT Model</w:t>
+              <w:t>Drive Switching Frequency</w:t>
             </w:r>
           </w:p>
         </w:tc>
@@ -4638,62 +4723,12 @@
                 <w:sz w:val="24"/>
               </w:rPr>
             </w:pPr>
-          </w:p>
-        </w:tc>
-        <w:tc>
-          <w:tcPr>
-            <w:tcW w:w="2969" w:type="dxa"/>
-          </w:tcPr>
-          <w:p>
-            <w:pPr>
-              <w:pStyle w:val="BodyText"/>
-              <w:jc w:val="center"/>
-              <w:rPr>
-                <w:sz w:val="24"/>
-              </w:rPr>
-            </w:pPr>
-            <w:r>
-              <w:rPr>
-                <w:sz w:val="24"/>
-              </w:rPr>
-              <w:t>-</w:t>
-            </w:r>
-          </w:p>
-        </w:tc>
-      </w:tr>
-      <w:tr>
-        <w:tc>
-          <w:tcPr>
-            <w:tcW w:w="3303" w:type="dxa"/>
-          </w:tcPr>
-          <w:p>
-            <w:pPr>
-              <w:pStyle w:val="BodyText"/>
-              <w:jc w:val="center"/>
-              <w:rPr>
-                <w:sz w:val="24"/>
-              </w:rPr>
-            </w:pPr>
-            <w:r>
-              <w:rPr>
-                <w:sz w:val="24"/>
-              </w:rPr>
-              <w:t>Drive Switching Frequency</w:t>
-            </w:r>
-          </w:p>
-        </w:tc>
-        <w:tc>
-          <w:tcPr>
-            <w:tcW w:w="2788" w:type="dxa"/>
-          </w:tcPr>
-          <w:p>
-            <w:pPr>
-              <w:pStyle w:val="BodyText"/>
-              <w:jc w:val="center"/>
-              <w:rPr>
-                <w:sz w:val="24"/>
-              </w:rPr>
-            </w:pPr>
+            <w:r>
+              <w:rPr>
+                <w:sz w:val="24"/>
+              </w:rPr>
+              <w:t>To be obtained later</w:t>
+            </w:r>
           </w:p>
         </w:tc>
         <w:tc>
@@ -4720,14 +4755,9 @@
     </w:tbl>
     <w:p>
       <w:pPr>
-        <w:pStyle w:val="BodyText"/>
-      </w:pPr>
-    </w:p>
-    <w:p>
-      <w:pPr>
         <w:pStyle w:val="Heading2"/>
       </w:pPr>
-      <w:bookmarkStart w:id="10" w:name="_Toc500087869"/>
+      <w:bookmarkStart w:id="10" w:name="_Toc500148929"/>
       <w:r>
         <w:t>Fılter detaıls</w:t>
       </w:r>
@@ -4927,14 +4957,12 @@
                 <w:sz w:val="24"/>
               </w:rPr>
             </w:pPr>
-            <w:proofErr w:type="spellStart"/>
             <w:r>
               <w:rPr>
                 <w:sz w:val="24"/>
               </w:rPr>
               <w:t>μH</w:t>
             </w:r>
-            <w:proofErr w:type="spellEnd"/>
           </w:p>
         </w:tc>
       </w:tr>
@@ -4991,28 +5019,21 @@
                 <w:sz w:val="24"/>
               </w:rPr>
             </w:pPr>
-            <w:proofErr w:type="spellStart"/>
             <w:r>
               <w:rPr>
                 <w:sz w:val="24"/>
               </w:rPr>
               <w:t>μF</w:t>
             </w:r>
-            <w:proofErr w:type="spellEnd"/>
           </w:p>
         </w:tc>
       </w:tr>
     </w:tbl>
     <w:p>
       <w:pPr>
-        <w:pStyle w:val="BodyText"/>
-      </w:pPr>
-    </w:p>
-    <w:p>
-      <w:pPr>
         <w:pStyle w:val="Heading1"/>
       </w:pPr>
-      <w:bookmarkStart w:id="11" w:name="_Toc500087870"/>
+      <w:bookmarkStart w:id="11" w:name="_Toc500148930"/>
       <w:r>
         <w:lastRenderedPageBreak/>
         <w:t>R</w:t>
@@ -5055,21 +5076,7 @@
         <w:rPr>
           <w:sz w:val="24"/>
         </w:rPr>
-        <w:t xml:space="preserve"> the maximum number of frequency measurement should be provided in order to obtain accurate results for this study. The frequency measurements should be obtained from 100 </w:t>
-      </w:r>
-      <w:proofErr w:type="spellStart"/>
-      <w:r>
-        <w:rPr>
-          <w:sz w:val="24"/>
-        </w:rPr>
-        <w:t>ms</w:t>
-      </w:r>
-      <w:proofErr w:type="spellEnd"/>
-      <w:r>
-        <w:rPr>
-          <w:sz w:val="24"/>
-        </w:rPr>
-        <w:t xml:space="preserve"> data window. </w:t>
+        <w:t xml:space="preserve"> the maximum number of frequency measurement should be provided in order to obtain accurate results for this study. The frequency measurements should be obtained from 100 ms data window. </w:t>
       </w:r>
     </w:p>
     <w:p>
@@ -5084,54 +5091,102 @@
         <w:rPr>
           <w:sz w:val="24"/>
         </w:rPr>
-        <w:t xml:space="preserve">The measurements are taken from BARES wind farm with the </w:t>
-      </w:r>
-      <w:proofErr w:type="spellStart"/>
+        <w:t>Another issue for frequency measurement is the triggering criteria.</w:t>
+      </w:r>
       <w:r>
         <w:rPr>
           <w:sz w:val="24"/>
         </w:rPr>
-        <w:t>Metrum</w:t>
-      </w:r>
-      <w:proofErr w:type="spellEnd"/>
+        <w:t xml:space="preserve"> For this issue, ENTOSE report has been considered. According to </w:t>
+      </w:r>
       <w:r>
         <w:rPr>
           <w:sz w:val="24"/>
         </w:rPr>
-        <w:t xml:space="preserve"> devices.</w:t>
+        <w:fldChar w:fldCharType="begin" w:fldLock="1"/>
       </w:r>
       <w:r>
         <w:rPr>
           <w:sz w:val="24"/>
         </w:rPr>
-        <w:t xml:space="preserve"> It is understood that current </w:t>
-      </w:r>
-      <w:proofErr w:type="spellStart"/>
+        <w:instrText>ADDIN CSL_CITATION { "citationItems" : [ { "id" : "ITEM-1", "itemData" : { "author" : [ { "dropping-particle" : "", "family" : "ENTSO-E", "given" : "", "non-dropping-particle" : "", "parse-names" : false, "suffix" : "" } ], "id" : "ITEM-1", "issued" : { "date-parts" : [ [ "2016" ] ] }, "page" : "25", "title" : "Frequency Stability Evaluation Criteria for the Synchronous Zone of Continental Europe", "type" : "article-journal" }, "uris" : [ "http://www.mendeley.com/documents/?uuid=9d79daf5-0676-4526-8dcb-b83e5b944a13" ] } ], "mendeley" : { "formattedCitation" : "[4]", "plainTextFormattedCitation" : "[4]", "previouslyFormattedCitation" : "[4]" }, "properties" : { "noteIndex" : 10 }, "schema" : "https://github.com/citation-style-language/schema/raw/master/csl-citation.json" }</w:instrText>
+      </w:r>
       <w:r>
         <w:rPr>
           <w:sz w:val="24"/>
         </w:rPr>
-        <w:t>Metrum</w:t>
-      </w:r>
-      <w:proofErr w:type="spellEnd"/>
-      <w:r>
-        <w:rPr>
+        <w:fldChar w:fldCharType="separate"/>
+      </w:r>
+      <w:r>
+        <w:rPr>
+          <w:noProof/>
           <w:sz w:val="24"/>
         </w:rPr>
-        <w:t xml:space="preserve"> devices in the field are </w:t>
+        <w:t>[4]</w:t>
       </w:r>
       <w:r>
         <w:rPr>
           <w:sz w:val="24"/>
         </w:rPr>
+        <w:fldChar w:fldCharType="end"/>
+      </w:r>
+      <w:r>
+        <w:rPr>
+          <w:sz w:val="24"/>
+        </w:rPr>
+        <w:t xml:space="preserve">, it is observed that almost 20% system imbalance creates frequency disturbances with 0.5 -1 Hz/s RoCoF values. Therefore, 0.1 Hz/s can be chosen as triggering criteria for this project. In this way, significant frequency disturbances in the electricity grid can be captured. </w:t>
+      </w:r>
+    </w:p>
+    <w:p>
+      <w:pPr>
+        <w:pStyle w:val="BodyText"/>
+        <w:spacing w:line="264" w:lineRule="auto"/>
+        <w:rPr>
+          <w:sz w:val="24"/>
+        </w:rPr>
+      </w:pPr>
+      <w:r>
+        <w:rPr>
+          <w:sz w:val="24"/>
+        </w:rPr>
+        <w:t>The measurements are taken from BARES wind farm with the Metrum devices.</w:t>
+      </w:r>
+      <w:r>
+        <w:rPr>
+          <w:sz w:val="24"/>
+        </w:rPr>
+        <w:t xml:space="preserve"> It is understood that current Metrum devices in the field are </w:t>
+      </w:r>
+      <w:r>
+        <w:rPr>
+          <w:sz w:val="24"/>
+        </w:rPr>
         <w:t xml:space="preserve">not able to supply required measurement resolution. </w:t>
       </w:r>
+      <w:r>
+        <w:rPr>
+          <w:sz w:val="24"/>
+        </w:rPr>
+        <w:t>Instead, Metrum has offered to supply frequency measurements taken from Swedish TSO.</w:t>
+      </w:r>
+      <w:r>
+        <w:rPr>
+          <w:sz w:val="24"/>
+        </w:rPr>
+        <w:t xml:space="preserve"> </w:t>
+      </w:r>
+      <w:r>
+        <w:rPr>
+          <w:sz w:val="24"/>
+        </w:rPr>
+        <w:t xml:space="preserve"> </w:t>
+      </w:r>
     </w:p>
     <w:p>
       <w:pPr>
         <w:pStyle w:val="Heading1"/>
       </w:pPr>
-      <w:bookmarkStart w:id="12" w:name="_Toc500087871"/>
+      <w:bookmarkStart w:id="12" w:name="_Toc500148931"/>
       <w:r>
         <w:lastRenderedPageBreak/>
         <w:t>Outputs</w:t>
@@ -5243,13 +5298,8 @@
               <w:jc w:val="center"/>
             </w:pPr>
             <w:r>
-              <w:t xml:space="preserve">Improvement in </w:t>
-            </w:r>
-            <w:proofErr w:type="spellStart"/>
-            <w:r>
-              <w:t>RoCoF</w:t>
-            </w:r>
-            <w:proofErr w:type="spellEnd"/>
+              <w:t>Improvement in RoCoF</w:t>
+            </w:r>
           </w:p>
         </w:tc>
         <w:tc>
@@ -5344,7 +5394,7 @@
         <w:pStyle w:val="Heading1"/>
         <w:jc w:val="both"/>
       </w:pPr>
-      <w:bookmarkStart w:id="13" w:name="_Toc500087872"/>
+      <w:bookmarkStart w:id="13" w:name="_Toc500148932"/>
       <w:r>
         <w:lastRenderedPageBreak/>
         <w:t>C</w:t>
@@ -7630,7 +7680,7 @@
         <w:rPr>
           <w:noProof/>
         </w:rPr>
-        <w:t>7</w:t>
+        <w:t>8</w:t>
       </w:r>
       <w:r>
         <w:fldChar w:fldCharType="end"/>
@@ -7816,7 +7866,7 @@
         <w:rPr>
           <w:noProof/>
         </w:rPr>
-        <w:t>8</w:t>
+        <w:t>9</w:t>
       </w:r>
       <w:r>
         <w:fldChar w:fldCharType="end"/>
@@ -7829,7 +7879,7 @@
       <w:pPr>
         <w:pStyle w:val="Heading1"/>
       </w:pPr>
-      <w:bookmarkStart w:id="14" w:name="_Toc500087873"/>
+      <w:bookmarkStart w:id="14" w:name="_Toc500148933"/>
       <w:r>
         <w:lastRenderedPageBreak/>
         <w:t>References</w:t>
@@ -7982,6 +8032,35 @@
     </w:p>
     <w:p>
       <w:pPr>
+        <w:widowControl w:val="0"/>
+        <w:autoSpaceDE w:val="0"/>
+        <w:autoSpaceDN w:val="0"/>
+        <w:adjustRightInd w:val="0"/>
+        <w:spacing w:after="120"/>
+        <w:ind w:left="640" w:hanging="640"/>
+        <w:rPr>
+          <w:noProof/>
+          <w:sz w:val="22"/>
+        </w:rPr>
+      </w:pPr>
+      <w:r>
+        <w:rPr>
+          <w:noProof/>
+          <w:sz w:val="22"/>
+        </w:rPr>
+        <w:t>[4]</w:t>
+      </w:r>
+      <w:r>
+        <w:rPr>
+          <w:noProof/>
+          <w:sz w:val="22"/>
+        </w:rPr>
+        <w:tab/>
+        <w:t>ENTSO-E, “Frequency Stability Evaluation Criteria for the Synchronous Zone of Continental Europe,” p. 25, 2016.</w:t>
+      </w:r>
+    </w:p>
+    <w:p>
+      <w:pPr>
         <w:pStyle w:val="BodyText"/>
       </w:pPr>
       <w:r>
@@ -7989,9 +8068,9 @@
       </w:r>
     </w:p>
     <w:sectPr>
-      <w:headerReference w:type="default" r:id="rId26"/>
-      <w:headerReference w:type="first" r:id="rId27"/>
-      <w:footerReference w:type="first" r:id="rId28"/>
+      <w:headerReference w:type="default" r:id="rId27"/>
+      <w:headerReference w:type="first" r:id="rId28"/>
+      <w:footerReference w:type="first" r:id="rId29"/>
       <w:pgSz w:w="11906" w:h="16838"/>
       <w:pgMar w:top="1134" w:right="1418" w:bottom="1134" w:left="1418" w:header="709" w:footer="709" w:gutter="0"/>
       <w:cols w:space="708"/>
@@ -9503,7 +9582,7 @@
 </file>
 
 <file path=customXml/itemProps1.xml><?xml version="1.0" encoding="utf-8"?>
-<ds:datastoreItem xmlns:ds="http://schemas.openxmlformats.org/officeDocument/2006/customXml" ds:itemID="{3421DE4F-DBE6-4D83-805C-99EE64A46FA0}">
+<ds:datastoreItem xmlns:ds="http://schemas.openxmlformats.org/officeDocument/2006/customXml" ds:itemID="{B1C1058E-2355-4604-BABA-EA7E7EB72228}">
   <ds:schemaRefs>
     <ds:schemaRef ds:uri="http://schemas.openxmlformats.org/officeDocument/2006/bibliography"/>
   </ds:schemaRefs>

</xml_diff>